<commit_message>
Modify Project Plan | S03P31A303-2
Former-commit-id: 0bc42242cb374d836d54e3144019537c89f5589c
</commit_message>
<xml_diff>
--- a/doc/프로젝트 계획서/서울_3반_A303_김순빈.docx
+++ b/doc/프로젝트 계획서/서울_3반_A303_김순빈.docx
@@ -2397,9 +2397,11 @@
           <w:rFonts w:eastAsiaTheme="minorHAnsi"/>
         </w:rPr>
       </w:pPr>
-      <w:r>
-        <w:rPr>
-          <w:rFonts w:eastAsiaTheme="minorHAnsi" w:hint="eastAsia"/>
+      <w:commentRangeStart w:id="4"/>
+      <w:r>
+        <w:rPr>
+          <w:rFonts w:eastAsiaTheme="minorHAnsi" w:hint="eastAsia"/>
+          <w:highlight w:val="lightGray"/>
         </w:rPr>
         <w:t>의지가 약해서 운동을 꾸준하게 못하는 사람들에게는 결제시스템을 이용하여 서로의 동의 하에 소액의 ‘</w:t>
       </w:r>
@@ -2407,6 +2409,7 @@
       <w:r>
         <w:rPr>
           <w:rFonts w:eastAsiaTheme="minorHAnsi" w:hint="eastAsia"/>
+          <w:highlight w:val="lightGray"/>
         </w:rPr>
         <w:t>상금’이라는</w:t>
       </w:r>
@@ -2414,8 +2417,17 @@
       <w:r>
         <w:rPr>
           <w:rFonts w:eastAsiaTheme="minorHAnsi" w:hint="eastAsia"/>
+          <w:highlight w:val="lightGray"/>
         </w:rPr>
         <w:t xml:space="preserve"> 보상을 제공하여 동기부여를 해줄 수 있다.</w:t>
+      </w:r>
+      <w:commentRangeEnd w:id="4"/>
+      <w:r>
+        <w:rPr>
+          <w:rStyle w:val="ad"/>
+          <w:highlight w:val="lightGray"/>
+        </w:rPr>
+        <w:commentReference w:id="4"/>
       </w:r>
     </w:p>
     <w:p>
@@ -2552,12 +2564,21 @@
         <w:rPr>
           <w:rFonts w:eastAsiaTheme="minorHAnsi" w:hint="eastAsia"/>
         </w:rPr>
-        <w:t>수 있다. 또한 동기부여를 위한 소액의 ‘</w:t>
+        <w:t xml:space="preserve">수 있다. </w:t>
+      </w:r>
+      <w:commentRangeStart w:id="5"/>
+      <w:r>
+        <w:rPr>
+          <w:rFonts w:eastAsiaTheme="minorHAnsi" w:hint="eastAsia"/>
+          <w:highlight w:val="lightGray"/>
+        </w:rPr>
+        <w:t>또한 동기부여를 위한 소액의 ‘</w:t>
       </w:r>
       <w:proofErr w:type="spellStart"/>
       <w:r>
         <w:rPr>
           <w:rFonts w:eastAsiaTheme="minorHAnsi" w:hint="eastAsia"/>
+          <w:highlight w:val="lightGray"/>
         </w:rPr>
         <w:t>상금’을</w:t>
       </w:r>
@@ -2565,44 +2586,59 @@
       <w:r>
         <w:rPr>
           <w:rFonts w:eastAsiaTheme="minorHAnsi" w:hint="eastAsia"/>
+          <w:highlight w:val="lightGray"/>
         </w:rPr>
         <w:t xml:space="preserve"> 통해서 의지를 </w:t>
       </w:r>
       <w:r>
         <w:rPr>
           <w:rFonts w:eastAsiaTheme="minorHAnsi" w:hint="eastAsia"/>
+          <w:highlight w:val="lightGray"/>
         </w:rPr>
         <w:t>북</w:t>
       </w:r>
       <w:r>
         <w:rPr>
           <w:rFonts w:eastAsiaTheme="minorHAnsi" w:hint="eastAsia"/>
+          <w:highlight w:val="lightGray"/>
         </w:rPr>
         <w:t xml:space="preserve">돋아 줄 수 있고, 이 상금을 통해 상품을 구매하거나 선물할 수 </w:t>
       </w:r>
       <w:r>
         <w:rPr>
           <w:rFonts w:eastAsiaTheme="minorHAnsi" w:hint="eastAsia"/>
+          <w:highlight w:val="lightGray"/>
         </w:rPr>
         <w:t>있게 하여</w:t>
       </w:r>
       <w:r>
         <w:rPr>
           <w:rFonts w:eastAsiaTheme="minorHAnsi" w:hint="eastAsia"/>
+          <w:highlight w:val="lightGray"/>
         </w:rPr>
         <w:t xml:space="preserve"> 수익을 창출할</w:t>
       </w:r>
       <w:r>
         <w:rPr>
           <w:rFonts w:eastAsiaTheme="minorHAnsi" w:hint="eastAsia"/>
+          <w:highlight w:val="lightGray"/>
         </w:rPr>
         <w:t xml:space="preserve"> </w:t>
       </w:r>
       <w:r>
         <w:rPr>
           <w:rFonts w:eastAsiaTheme="minorHAnsi" w:hint="eastAsia"/>
+          <w:highlight w:val="lightGray"/>
         </w:rPr>
         <w:t>수도 있다.</w:t>
+      </w:r>
+      <w:commentRangeEnd w:id="5"/>
+      <w:r>
+        <w:rPr>
+          <w:rStyle w:val="ad"/>
+          <w:highlight w:val="lightGray"/>
+        </w:rPr>
+        <w:commentReference w:id="5"/>
       </w:r>
     </w:p>
     <w:p>
@@ -2634,7 +2670,7 @@
           <w:rFonts w:asciiTheme="minorHAnsi" w:eastAsiaTheme="minorHAnsi" w:hAnsiTheme="minorHAnsi"/>
         </w:rPr>
       </w:pPr>
-      <w:bookmarkStart w:id="4" w:name="_Toc53072421"/>
+      <w:bookmarkStart w:id="6" w:name="_Toc53072421"/>
       <w:r>
         <w:rPr>
           <w:rFonts w:asciiTheme="minorHAnsi" w:eastAsiaTheme="minorHAnsi" w:hAnsiTheme="minorHAnsi" w:hint="eastAsia"/>
@@ -2642,7 +2678,7 @@
         <w:lastRenderedPageBreak/>
         <w:t>목표</w:t>
       </w:r>
-      <w:bookmarkEnd w:id="4"/>
+      <w:bookmarkEnd w:id="6"/>
     </w:p>
     <w:p>
       <w:pPr>
@@ -2790,13 +2826,23 @@
         <w:ind w:leftChars="0" w:firstLineChars="0"/>
         <w:rPr>
           <w:rFonts w:eastAsiaTheme="minorHAnsi"/>
-        </w:rPr>
-      </w:pPr>
-      <w:r>
-        <w:rPr>
-          <w:rFonts w:eastAsiaTheme="minorHAnsi" w:hint="eastAsia"/>
+          <w:highlight w:val="lightGray"/>
+        </w:rPr>
+      </w:pPr>
+      <w:commentRangeStart w:id="7"/>
+      <w:r>
+        <w:rPr>
+          <w:rFonts w:eastAsiaTheme="minorHAnsi" w:hint="eastAsia"/>
+          <w:highlight w:val="lightGray"/>
         </w:rPr>
         <w:t>기록 대결 시스템에서 결제 시스템을 도입하여 상금을 부여할 수 있는 컨텐츠를 구축한다.</w:t>
+      </w:r>
+      <w:commentRangeEnd w:id="7"/>
+      <w:r>
+        <w:rPr>
+          <w:rStyle w:val="ad"/>
+        </w:rPr>
+        <w:commentReference w:id="7"/>
       </w:r>
     </w:p>
     <w:p>
@@ -2892,7 +2938,7 @@
           <w:rFonts w:asciiTheme="minorHAnsi" w:eastAsiaTheme="minorHAnsi" w:hAnsiTheme="minorHAnsi"/>
         </w:rPr>
       </w:pPr>
-      <w:bookmarkStart w:id="5" w:name="_Toc53072422"/>
+      <w:bookmarkStart w:id="8" w:name="_Toc53072422"/>
       <w:r>
         <w:rPr>
           <w:rFonts w:asciiTheme="minorHAnsi" w:eastAsiaTheme="minorHAnsi" w:hAnsiTheme="minorHAnsi" w:hint="eastAsia"/>
@@ -2900,7 +2946,7 @@
         <w:lastRenderedPageBreak/>
         <w:t>분석 및 설계</w:t>
       </w:r>
-      <w:bookmarkEnd w:id="5"/>
+      <w:bookmarkEnd w:id="8"/>
     </w:p>
     <w:p>
       <w:pPr>
@@ -2909,14 +2955,14 @@
           <w:rFonts w:asciiTheme="minorHAnsi" w:eastAsiaTheme="minorHAnsi" w:hAnsiTheme="minorHAnsi"/>
         </w:rPr>
       </w:pPr>
-      <w:bookmarkStart w:id="6" w:name="_Toc53072423"/>
+      <w:bookmarkStart w:id="9" w:name="_Toc53072423"/>
       <w:r>
         <w:rPr>
           <w:rFonts w:asciiTheme="minorHAnsi" w:eastAsiaTheme="minorHAnsi" w:hAnsiTheme="minorHAnsi" w:hint="eastAsia"/>
         </w:rPr>
         <w:t>요구사항 정의</w:t>
       </w:r>
-      <w:bookmarkEnd w:id="6"/>
+      <w:bookmarkEnd w:id="9"/>
     </w:p>
     <w:tbl>
       <w:tblPr>
@@ -4160,6 +4206,7 @@
                 <w:rFonts w:eastAsiaTheme="minorHAnsi"/>
                 <w:sz w:val="20"/>
                 <w:szCs w:val="20"/>
+                <w:highlight w:val="lightGray"/>
               </w:rPr>
             </w:pPr>
             <w:r>
@@ -4167,6 +4214,7 @@
                 <w:rFonts w:eastAsiaTheme="minorHAnsi" w:cs="Arial Unicode MS" w:hint="eastAsia"/>
                 <w:sz w:val="20"/>
                 <w:szCs w:val="20"/>
+                <w:highlight w:val="lightGray"/>
               </w:rPr>
               <w:t>결제</w:t>
             </w:r>
@@ -4185,13 +4233,16 @@
                 <w:rFonts w:eastAsiaTheme="minorHAnsi" w:cs="Arial Unicode MS"/>
                 <w:sz w:val="20"/>
                 <w:szCs w:val="20"/>
-              </w:rPr>
-            </w:pPr>
+                <w:highlight w:val="lightGray"/>
+              </w:rPr>
+            </w:pPr>
+            <w:commentRangeStart w:id="10"/>
             <w:r>
               <w:rPr>
                 <w:rFonts w:eastAsiaTheme="minorHAnsi" w:cs="Arial Unicode MS" w:hint="eastAsia"/>
                 <w:sz w:val="20"/>
                 <w:szCs w:val="20"/>
+                <w:highlight w:val="lightGray"/>
               </w:rPr>
               <w:t xml:space="preserve">채팅을 통해 </w:t>
             </w:r>
@@ -4201,6 +4252,7 @@
                 <w:rFonts w:eastAsiaTheme="minorHAnsi" w:cs="Arial Unicode MS" w:hint="eastAsia"/>
                 <w:sz w:val="20"/>
                 <w:szCs w:val="20"/>
+                <w:highlight w:val="lightGray"/>
               </w:rPr>
               <w:t>런닝메이트들을</w:t>
             </w:r>
@@ -4210,8 +4262,25 @@
                 <w:rFonts w:eastAsiaTheme="minorHAnsi" w:cs="Arial Unicode MS" w:hint="eastAsia"/>
                 <w:sz w:val="20"/>
                 <w:szCs w:val="20"/>
-              </w:rPr>
-              <w:t xml:space="preserve"> 구한 후 동기 부여에 도움이 되도록 소액 결제를 하여 상품으로 제공할 수 있도록 보상하는 기능을 구현한다.</w:t>
+                <w:highlight w:val="lightGray"/>
+              </w:rPr>
+              <w:t xml:space="preserve"> 구한 후 동기 부여에 도움이 되도록 소액 결제를 하여 상품으로 제공할 수 있도록 보상하는 기능을 구현한다</w:t>
+            </w:r>
+            <w:commentRangeEnd w:id="10"/>
+            <w:r>
+              <w:rPr>
+                <w:rStyle w:val="ad"/>
+              </w:rPr>
+              <w:commentReference w:id="10"/>
+            </w:r>
+            <w:r>
+              <w:rPr>
+                <w:rFonts w:eastAsiaTheme="minorHAnsi" w:cs="Arial Unicode MS" w:hint="eastAsia"/>
+                <w:sz w:val="20"/>
+                <w:szCs w:val="20"/>
+                <w:highlight w:val="lightGray"/>
+              </w:rPr>
+              <w:t>.</w:t>
             </w:r>
           </w:p>
         </w:tc>
@@ -4498,14 +4567,14 @@
           <w:rFonts w:asciiTheme="minorHAnsi" w:eastAsiaTheme="minorHAnsi" w:hAnsiTheme="minorHAnsi"/>
         </w:rPr>
       </w:pPr>
-      <w:bookmarkStart w:id="7" w:name="_Toc53072424"/>
+      <w:bookmarkStart w:id="12" w:name="_Toc53072424"/>
       <w:r>
         <w:rPr>
           <w:rFonts w:asciiTheme="minorHAnsi" w:eastAsiaTheme="minorHAnsi" w:hAnsiTheme="minorHAnsi" w:hint="eastAsia"/>
         </w:rPr>
         <w:t>개발 언어 및 활용 기술</w:t>
       </w:r>
-      <w:bookmarkEnd w:id="7"/>
+      <w:bookmarkEnd w:id="12"/>
     </w:p>
     <w:tbl>
       <w:tblPr>
@@ -5650,14 +5719,14 @@
           <w:rFonts w:asciiTheme="minorHAnsi" w:eastAsiaTheme="minorHAnsi" w:hAnsiTheme="minorHAnsi"/>
         </w:rPr>
       </w:pPr>
-      <w:bookmarkStart w:id="8" w:name="_Toc53072425"/>
+      <w:bookmarkStart w:id="13" w:name="_Toc53072425"/>
       <w:r>
         <w:rPr>
           <w:rFonts w:asciiTheme="minorHAnsi" w:eastAsiaTheme="minorHAnsi" w:hAnsiTheme="minorHAnsi" w:hint="eastAsia"/>
         </w:rPr>
         <w:t>예산</w:t>
       </w:r>
-      <w:bookmarkEnd w:id="8"/>
+      <w:bookmarkEnd w:id="13"/>
     </w:p>
     <w:tbl>
       <w:tblPr>
@@ -7134,7 +7203,7 @@
               </w:rPr>
               <w:t>(</w:t>
             </w:r>
-            <w:hyperlink r:id="rId7" w:history="1">
+            <w:hyperlink r:id="rId9" w:history="1">
               <w:r>
                 <w:rPr>
                   <w:rStyle w:val="a6"/>
@@ -7288,8 +7357,6 @@
               </w:rPr>
               <w:t xml:space="preserve"> 웹 개발을 위한 가이드라인 및 정보 습득</w:t>
             </w:r>
-            <w:bookmarkStart w:id="9" w:name="_GoBack"/>
-            <w:bookmarkEnd w:id="9"/>
           </w:p>
         </w:tc>
         <w:tc>
@@ -7446,7 +7513,7 @@
               </w:rPr>
               <w:t>(</w:t>
             </w:r>
-            <w:hyperlink r:id="rId8" w:history="1">
+            <w:hyperlink r:id="rId10" w:history="1">
               <w:r>
                 <w:rPr>
                   <w:rStyle w:val="a6"/>
@@ -7757,7 +7824,7 @@
               </w:rPr>
               <w:t>(</w:t>
             </w:r>
-            <w:hyperlink r:id="rId9" w:history="1">
+            <w:hyperlink r:id="rId11" w:history="1">
               <w:r>
                 <w:rPr>
                   <w:rStyle w:val="a6"/>
@@ -8054,7 +8121,7 @@
               </w:rPr>
               <w:t xml:space="preserve"> HTTP 서버를 사용한 고성능 웹 서비스 구축 (</w:t>
             </w:r>
-            <w:hyperlink r:id="rId10" w:history="1">
+            <w:hyperlink r:id="rId12" w:history="1">
               <w:r>
                 <w:rPr>
                   <w:rStyle w:val="a6"/>
@@ -8346,7 +8413,7 @@
               </w:rPr>
               <w:t>(</w:t>
             </w:r>
-            <w:hyperlink r:id="rId11" w:history="1">
+            <w:hyperlink r:id="rId13" w:history="1">
               <w:r>
                 <w:rPr>
                   <w:rStyle w:val="a6"/>
@@ -8778,7 +8845,7 @@
         </w:rPr>
         <w:br w:type="page"/>
       </w:r>
-      <w:bookmarkStart w:id="10" w:name="_Toc53072426"/>
+      <w:bookmarkStart w:id="14" w:name="_Toc53072426"/>
       <w:r>
         <w:rPr>
           <w:rFonts w:eastAsiaTheme="minorHAnsi" w:hint="eastAsia"/>
@@ -8786,7 +8853,7 @@
         <w:lastRenderedPageBreak/>
         <w:t>개발 계획</w:t>
       </w:r>
-      <w:bookmarkEnd w:id="10"/>
+      <w:bookmarkEnd w:id="14"/>
     </w:p>
     <w:p>
       <w:pPr>
@@ -8795,7 +8862,7 @@
           <w:rFonts w:asciiTheme="minorHAnsi" w:eastAsiaTheme="minorHAnsi" w:hAnsiTheme="minorHAnsi"/>
         </w:rPr>
       </w:pPr>
-      <w:bookmarkStart w:id="11" w:name="_Toc53072427"/>
+      <w:bookmarkStart w:id="15" w:name="_Toc53072427"/>
       <w:proofErr w:type="spellStart"/>
       <w:r>
         <w:rPr>
@@ -8810,7 +8877,7 @@
         </w:rPr>
         <w:t xml:space="preserve"> 담당 역할</w:t>
       </w:r>
-      <w:bookmarkEnd w:id="11"/>
+      <w:bookmarkEnd w:id="15"/>
     </w:p>
     <w:tbl>
       <w:tblPr>
@@ -9379,14 +9446,14 @@
           <w:rFonts w:asciiTheme="minorHAnsi" w:eastAsiaTheme="minorHAnsi" w:hAnsiTheme="minorHAnsi"/>
         </w:rPr>
       </w:pPr>
-      <w:bookmarkStart w:id="12" w:name="_Toc53072428"/>
+      <w:bookmarkStart w:id="16" w:name="_Toc53072428"/>
       <w:r>
         <w:rPr>
           <w:rFonts w:asciiTheme="minorHAnsi" w:eastAsiaTheme="minorHAnsi" w:hAnsiTheme="minorHAnsi" w:hint="eastAsia"/>
         </w:rPr>
         <w:t>일정 계획</w:t>
       </w:r>
-      <w:bookmarkEnd w:id="12"/>
+      <w:bookmarkEnd w:id="16"/>
     </w:p>
     <w:tbl>
       <w:tblPr>
@@ -11430,7 +11497,7 @@
           <w:rFonts w:asciiTheme="minorHAnsi" w:eastAsiaTheme="minorHAnsi" w:hAnsiTheme="minorHAnsi"/>
         </w:rPr>
       </w:pPr>
-      <w:bookmarkStart w:id="13" w:name="_Toc53072429"/>
+      <w:bookmarkStart w:id="17" w:name="_Toc53072429"/>
       <w:r>
         <w:rPr>
           <w:rFonts w:asciiTheme="minorHAnsi" w:eastAsiaTheme="minorHAnsi" w:hAnsiTheme="minorHAnsi" w:hint="eastAsia"/>
@@ -11444,7 +11511,7 @@
         </w:rPr>
         <w:t>아키텍쳐</w:t>
       </w:r>
-      <w:bookmarkEnd w:id="13"/>
+      <w:bookmarkEnd w:id="17"/>
       <w:proofErr w:type="spellEnd"/>
     </w:p>
     <w:p>
@@ -11480,7 +11547,7 @@
           <w:noProof/>
         </w:rPr>
         <w:drawing>
-          <wp:inline distT="114300" distB="114300" distL="114300" distR="114300" wp14:anchorId="73FD5D07" wp14:editId="59E6BAC5">
+          <wp:inline distT="114300" distB="114300" distL="114300" distR="114300" wp14:anchorId="1D9B60D9" wp14:editId="6CDF2618">
             <wp:extent cx="5343525" cy="3977640"/>
             <wp:effectExtent l="0" t="0" r="9525" b="3810"/>
             <wp:docPr id="3" name="image1.png"/>
@@ -11493,7 +11560,7 @@
                     <pic:cNvPicPr preferRelativeResize="0"/>
                   </pic:nvPicPr>
                   <pic:blipFill>
-                    <a:blip r:embed="rId12"/>
+                    <a:blip r:embed="rId14"/>
                     <a:srcRect/>
                     <a:stretch>
                       <a:fillRect/>
@@ -11572,7 +11639,7 @@
           <w:noProof/>
         </w:rPr>
         <w:drawing>
-          <wp:inline distT="114300" distB="114300" distL="114300" distR="114300" wp14:anchorId="5CAB8B1D" wp14:editId="3C04B69F">
+          <wp:inline distT="114300" distB="114300" distL="114300" distR="114300" wp14:anchorId="47C54893" wp14:editId="767E11EE">
             <wp:extent cx="5730875" cy="3474720"/>
             <wp:effectExtent l="0" t="0" r="3175" b="0"/>
             <wp:docPr id="2" name="image2.png"/>
@@ -11585,7 +11652,7 @@
                     <pic:cNvPicPr preferRelativeResize="0"/>
                   </pic:nvPicPr>
                   <pic:blipFill>
-                    <a:blip r:embed="rId13"/>
+                    <a:blip r:embed="rId15"/>
                     <a:srcRect/>
                     <a:stretch>
                       <a:fillRect/>
@@ -11609,12 +11676,12 @@
       </w:r>
     </w:p>
     <w:sectPr>
-      <w:headerReference w:type="even" r:id="rId14"/>
-      <w:headerReference w:type="default" r:id="rId15"/>
-      <w:footerReference w:type="even" r:id="rId16"/>
-      <w:footerReference w:type="default" r:id="rId17"/>
-      <w:headerReference w:type="first" r:id="rId18"/>
-      <w:footerReference w:type="first" r:id="rId19"/>
+      <w:headerReference w:type="even" r:id="rId16"/>
+      <w:headerReference w:type="default" r:id="rId17"/>
+      <w:footerReference w:type="even" r:id="rId18"/>
+      <w:footerReference w:type="default" r:id="rId19"/>
+      <w:headerReference w:type="first" r:id="rId20"/>
+      <w:footerReference w:type="first" r:id="rId21"/>
       <w:pgSz w:w="11906" w:h="16838"/>
       <w:pgMar w:top="1701" w:right="1440" w:bottom="1440" w:left="1440" w:header="851" w:footer="992" w:gutter="0"/>
       <w:cols w:space="425"/>
@@ -11622,6 +11689,535 @@
     </w:sectPr>
   </w:body>
 </w:document>
+</file>
+
+<file path=word/comments.xml><?xml version="1.0" encoding="utf-8"?>
+<w:comments xmlns:wpc="http://schemas.microsoft.com/office/word/2010/wordprocessingCanvas" xmlns:cx="http://schemas.microsoft.com/office/drawing/2014/chartex" xmlns:cx1="http://schemas.microsoft.com/office/drawing/2015/9/8/chartex" xmlns:mc="http://schemas.openxmlformats.org/markup-compatibility/2006" xmlns:o="urn:schemas-microsoft-com:office:office" xmlns:r="http://schemas.openxmlformats.org/officeDocument/2006/relationships" xmlns:m="http://schemas.openxmlformats.org/officeDocument/2006/math" xmlns:v="urn:schemas-microsoft-com:vml" xmlns:wp14="http://schemas.microsoft.com/office/word/2010/wordprocessingDrawing" xmlns:wp="http://schemas.openxmlformats.org/drawingml/2006/wordprocessingDrawing" xmlns:w10="urn:schemas-microsoft-com:office:word" xmlns:w="http://schemas.openxmlformats.org/wordprocessingml/2006/main" xmlns:w14="http://schemas.microsoft.com/office/word/2010/wordml" xmlns:w15="http://schemas.microsoft.com/office/word/2012/wordml" xmlns:w16se="http://schemas.microsoft.com/office/word/2015/wordml/symex" xmlns:wpg="http://schemas.microsoft.com/office/word/2010/wordprocessingGroup" xmlns:wpi="http://schemas.microsoft.com/office/word/2010/wordprocessingInk" xmlns:wne="http://schemas.microsoft.com/office/word/2006/wordml" xmlns:wps="http://schemas.microsoft.com/office/word/2010/wordprocessingShape" mc:Ignorable="w14 w15 w16se wp14">
+  <w:comment w:id="4" w:author="multicampus" w:date="2020-10-15T18:24:00Z" w:initials="m">
+    <w:p>
+      <w:pPr>
+        <w:pStyle w:val="ae"/>
+        <w:numPr>
+          <w:ilvl w:val="0"/>
+          <w:numId w:val="15"/>
+        </w:numPr>
+        <w:ind w:firstLineChars="0"/>
+      </w:pPr>
+      <w:r>
+        <w:rPr>
+          <w:rStyle w:val="ad"/>
+        </w:rPr>
+        <w:annotationRef/>
+      </w:r>
+      <w:r>
+        <w:rPr>
+          <w:rFonts w:hint="eastAsia"/>
+        </w:rPr>
+        <w:t xml:space="preserve"> 기부</w:t>
+      </w:r>
+      <w:r>
+        <w:br/>
+      </w:r>
+      <w:r>
+        <w:rPr>
+          <w:rFonts w:hint="eastAsia"/>
+        </w:rPr>
+        <w:t xml:space="preserve">: 의지가 약해서 운동을 꾸준하게 못하는 사람들에게는 </w:t>
+      </w:r>
+      <w:proofErr w:type="spellStart"/>
+      <w:r>
+        <w:rPr>
+          <w:rFonts w:hint="eastAsia"/>
+        </w:rPr>
+        <w:t>런닝메이트를</w:t>
+      </w:r>
+      <w:proofErr w:type="spellEnd"/>
+      <w:r>
+        <w:rPr>
+          <w:rFonts w:hint="eastAsia"/>
+        </w:rPr>
+        <w:t xml:space="preserve"> 구해 서로의 동의 하에 일정 기간 동안 목표 </w:t>
+      </w:r>
+      <w:proofErr w:type="spellStart"/>
+      <w:r>
+        <w:rPr>
+          <w:rFonts w:hint="eastAsia"/>
+        </w:rPr>
+        <w:t>런닝</w:t>
+      </w:r>
+      <w:proofErr w:type="spellEnd"/>
+      <w:r>
+        <w:rPr>
+          <w:rFonts w:hint="eastAsia"/>
+        </w:rPr>
+        <w:t xml:space="preserve"> 거리와 소액의 금액을 정한다.</w:t>
+      </w:r>
+      <w:r>
+        <w:t xml:space="preserve"> </w:t>
+      </w:r>
+      <w:r>
+        <w:rPr>
+          <w:rFonts w:hint="eastAsia"/>
+        </w:rPr>
+        <w:t xml:space="preserve">정해진 목표 거리를 완료한 사람의 이름으로 기부가 되어 </w:t>
+      </w:r>
+      <w:proofErr w:type="spellStart"/>
+      <w:r>
+        <w:rPr>
+          <w:rFonts w:hint="eastAsia"/>
+        </w:rPr>
+        <w:t>런닝에</w:t>
+      </w:r>
+      <w:proofErr w:type="spellEnd"/>
+      <w:r>
+        <w:rPr>
+          <w:rFonts w:hint="eastAsia"/>
+        </w:rPr>
+        <w:t xml:space="preserve"> 대한 동기부여를 해줄 수 있다.</w:t>
+      </w:r>
+      <w:r>
+        <w:t xml:space="preserve"> (</w:t>
+      </w:r>
+      <w:r>
+        <w:rPr>
+          <w:rFonts w:hint="eastAsia"/>
+        </w:rPr>
+        <w:t>목표를 완료하지 못하는 경우 기부 명단에서 이름이 제외된다.</w:t>
+      </w:r>
+      <w:r>
+        <w:t>)</w:t>
+      </w:r>
+    </w:p>
+    <w:p>
+      <w:pPr>
+        <w:pStyle w:val="ae"/>
+        <w:numPr>
+          <w:ilvl w:val="0"/>
+          <w:numId w:val="15"/>
+        </w:numPr>
+        <w:ind w:firstLineChars="0"/>
+      </w:pPr>
+      <w:r>
+        <w:rPr>
+          <w:rFonts w:hint="eastAsia"/>
+        </w:rPr>
+        <w:t xml:space="preserve"> 코치</w:t>
+      </w:r>
+      <w:r>
+        <w:br/>
+      </w:r>
+      <w:r>
+        <w:rPr>
+          <w:rFonts w:hint="eastAsia"/>
+        </w:rPr>
+        <w:t>: 일정 등급 이상이거나 코치 자격증 인증을 한 러너가 음성을 녹음한 파일을 업로드한다.</w:t>
+      </w:r>
+      <w:r>
+        <w:t xml:space="preserve"> </w:t>
+      </w:r>
+      <w:r>
+        <w:rPr>
+          <w:rFonts w:hint="eastAsia"/>
+        </w:rPr>
+        <w:t xml:space="preserve">해당 음성 파일에는 구간 별 속도 조절 및 격려의 말을 통해 </w:t>
+      </w:r>
+      <w:r>
+        <w:t>‘</w:t>
+      </w:r>
+      <w:r>
+        <w:rPr>
+          <w:rFonts w:hint="eastAsia"/>
+        </w:rPr>
+        <w:t>페이스메이커</w:t>
+      </w:r>
+      <w:r>
+        <w:t xml:space="preserve">’ </w:t>
+      </w:r>
+      <w:r>
+        <w:rPr>
+          <w:rFonts w:hint="eastAsia"/>
+        </w:rPr>
+        <w:t>역할을 한다.</w:t>
+      </w:r>
+      <w:r>
+        <w:t xml:space="preserve"> </w:t>
+      </w:r>
+      <w:r>
+        <w:rPr>
+          <w:rFonts w:hint="eastAsia"/>
+        </w:rPr>
+        <w:t xml:space="preserve">해당 음성 파일을 다른 사용자들이 결제하여 구매할 수 있다. 이를 통해 초보 러너의 경우 페이스메이커 역할을 하는 음성을 통해 단계별로 </w:t>
+      </w:r>
+      <w:proofErr w:type="spellStart"/>
+      <w:r>
+        <w:rPr>
+          <w:rFonts w:hint="eastAsia"/>
+        </w:rPr>
+        <w:t>런닝을</w:t>
+      </w:r>
+      <w:proofErr w:type="spellEnd"/>
+      <w:r>
+        <w:rPr>
+          <w:rFonts w:hint="eastAsia"/>
+        </w:rPr>
+        <w:t xml:space="preserve"> 즐길 수 있다.</w:t>
+      </w:r>
+      <w:r>
+        <w:t xml:space="preserve"> (</w:t>
+      </w:r>
+      <w:r>
+        <w:rPr>
+          <w:rFonts w:hint="eastAsia"/>
+        </w:rPr>
+        <w:t>혹은 자신의 기록을 업로드하여 기록을 구매한 러너가 해당 기록과 얼마나 차이가 나는지 시각화해준다.</w:t>
+      </w:r>
+      <w:r>
+        <w:t xml:space="preserve"> </w:t>
+      </w:r>
+      <w:r>
+        <w:rPr>
+          <w:rFonts w:hint="eastAsia"/>
+        </w:rPr>
+        <w:t>즉,</w:t>
+      </w:r>
+      <w:r>
+        <w:t xml:space="preserve"> </w:t>
+      </w:r>
+      <w:r>
+        <w:rPr>
+          <w:rFonts w:hint="eastAsia"/>
+        </w:rPr>
+        <w:t>음성이 아닌 직접 뛰었던 기록으로 페이스메이커 역할을 해준다.</w:t>
+      </w:r>
+      <w:r>
+        <w:t>)</w:t>
+      </w:r>
+    </w:p>
+  </w:comment>
+  <w:comment w:id="5" w:author="multicampus" w:date="2020-10-15T18:24:00Z" w:initials="m">
+    <w:p>
+      <w:pPr>
+        <w:pStyle w:val="ae"/>
+        <w:numPr>
+          <w:ilvl w:val="0"/>
+          <w:numId w:val="16"/>
+        </w:numPr>
+        <w:ind w:firstLineChars="0"/>
+      </w:pPr>
+      <w:r>
+        <w:rPr>
+          <w:rStyle w:val="ad"/>
+        </w:rPr>
+        <w:annotationRef/>
+      </w:r>
+      <w:r>
+        <w:rPr>
+          <w:rFonts w:hint="eastAsia"/>
+        </w:rPr>
+        <w:t xml:space="preserve"> 기부</w:t>
+      </w:r>
+      <w:r>
+        <w:br/>
+      </w:r>
+      <w:r>
+        <w:rPr>
+          <w:rFonts w:hint="eastAsia"/>
+        </w:rPr>
+        <w:t xml:space="preserve">: 또한 </w:t>
+      </w:r>
+      <w:proofErr w:type="spellStart"/>
+      <w:r>
+        <w:rPr>
+          <w:rFonts w:hint="eastAsia"/>
+        </w:rPr>
+        <w:t>런닝메이트들과</w:t>
+      </w:r>
+      <w:proofErr w:type="spellEnd"/>
+      <w:r>
+        <w:rPr>
+          <w:rFonts w:hint="eastAsia"/>
+        </w:rPr>
+        <w:t xml:space="preserve"> 함께 목표를 이루는 경우 자신의 이름으로 기부가 돼 의지를 북돋아 줄 수 있다.</w:t>
+      </w:r>
+    </w:p>
+    <w:p>
+      <w:pPr>
+        <w:pStyle w:val="ae"/>
+        <w:numPr>
+          <w:ilvl w:val="0"/>
+          <w:numId w:val="16"/>
+        </w:numPr>
+        <w:ind w:firstLineChars="0"/>
+      </w:pPr>
+      <w:r>
+        <w:t xml:space="preserve"> </w:t>
+      </w:r>
+      <w:r>
+        <w:rPr>
+          <w:rFonts w:hint="eastAsia"/>
+        </w:rPr>
+        <w:t>코치</w:t>
+      </w:r>
+      <w:r>
+        <w:br/>
+      </w:r>
+      <w:r>
+        <w:rPr>
+          <w:rFonts w:hint="eastAsia"/>
+        </w:rPr>
+        <w:t>:</w:t>
+      </w:r>
+      <w:r>
+        <w:t xml:space="preserve"> </w:t>
+      </w:r>
+      <w:r>
+        <w:rPr>
+          <w:rFonts w:hint="eastAsia"/>
+        </w:rPr>
+        <w:t>또한 초보 러너들이나 실력 향상을 하고 싶어하는 러너들에게 단계별 페이스메이커 음성 파일을 통해 유익한 컨텐츠를 제공할 수 있다.</w:t>
+      </w:r>
+      <w:r>
+        <w:t xml:space="preserve"> (</w:t>
+      </w:r>
+      <w:r>
+        <w:rPr>
+          <w:rFonts w:hint="eastAsia"/>
+        </w:rPr>
+        <w:t>혹은 페이스메이커</w:t>
+      </w:r>
+      <w:r>
+        <w:t xml:space="preserve"> </w:t>
+      </w:r>
+      <w:r>
+        <w:rPr>
+          <w:rFonts w:hint="eastAsia"/>
+        </w:rPr>
+        <w:t>기록 파일을 통해 유익한 컨텐츠를 제공할 수 있다.</w:t>
+      </w:r>
+      <w:r>
+        <w:t>)</w:t>
+      </w:r>
+    </w:p>
+  </w:comment>
+  <w:comment w:id="7" w:author="multicampus" w:date="2020-10-15T18:24:00Z" w:initials="m">
+    <w:p>
+      <w:pPr>
+        <w:pStyle w:val="ae"/>
+        <w:ind w:firstLine="180"/>
+      </w:pPr>
+      <w:r>
+        <w:rPr>
+          <w:rStyle w:val="ad"/>
+        </w:rPr>
+        <w:annotationRef/>
+      </w:r>
+      <w:r>
+        <w:t xml:space="preserve">1. </w:t>
+      </w:r>
+      <w:r>
+        <w:rPr>
+          <w:rFonts w:hint="eastAsia"/>
+        </w:rPr>
+        <w:t>기부</w:t>
+      </w:r>
+      <w:r>
+        <w:br/>
+        <w:t xml:space="preserve">: </w:t>
+      </w:r>
+      <w:r>
+        <w:t xml:space="preserve">여러 명의 </w:t>
+      </w:r>
+      <w:proofErr w:type="spellStart"/>
+      <w:r>
+        <w:t>런닝메이트가</w:t>
+      </w:r>
+      <w:proofErr w:type="spellEnd"/>
+      <w:r>
+        <w:t xml:space="preserve"> 모여 일정 기간 동안 목표 </w:t>
+      </w:r>
+      <w:proofErr w:type="spellStart"/>
+      <w:r>
+        <w:t>런닝</w:t>
+      </w:r>
+      <w:proofErr w:type="spellEnd"/>
+      <w:r>
+        <w:t xml:space="preserve"> 거리를 정해</w:t>
+      </w:r>
+      <w:r>
+        <w:rPr>
+          <w:rFonts w:hint="eastAsia"/>
+        </w:rPr>
+        <w:t xml:space="preserve"> 일정 금액을 모으고,</w:t>
+      </w:r>
+      <w:r>
+        <w:t xml:space="preserve"> </w:t>
+      </w:r>
+      <w:r>
+        <w:rPr>
+          <w:rFonts w:hint="eastAsia"/>
+        </w:rPr>
+        <w:t>목표 거리를</w:t>
+      </w:r>
+      <w:r>
+        <w:t xml:space="preserve"> 채우지 못하면 기부</w:t>
+      </w:r>
+      <w:r>
+        <w:rPr>
+          <w:rFonts w:hint="eastAsia"/>
+        </w:rPr>
+        <w:t>에서 이름을 제외하는</w:t>
+      </w:r>
+      <w:r>
+        <w:t xml:space="preserve"> 컨텐츠를 구축한다.</w:t>
+      </w:r>
+    </w:p>
+    <w:p>
+      <w:pPr>
+        <w:pStyle w:val="ae"/>
+        <w:ind w:firstLine="220"/>
+      </w:pPr>
+      <w:r>
+        <w:t xml:space="preserve">2. </w:t>
+      </w:r>
+      <w:r>
+        <w:rPr>
+          <w:rFonts w:hint="eastAsia"/>
+        </w:rPr>
+        <w:t>코치</w:t>
+      </w:r>
+      <w:r>
+        <w:br/>
+      </w:r>
+      <w:r>
+        <w:rPr>
+          <w:rFonts w:hint="eastAsia"/>
+        </w:rPr>
+        <w:t xml:space="preserve">: </w:t>
+      </w:r>
+      <w:r>
+        <w:rPr>
+          <w:rFonts w:hint="eastAsia"/>
+        </w:rPr>
+        <w:t>초보 러너들이나 실력 향상을 하고 싶어하는 러너들에게 단계별 페이스메이커 음성 파일을 결제할 수 있는 컨텐츠를 구축한다.</w:t>
+      </w:r>
+      <w:r>
+        <w:t xml:space="preserve"> (</w:t>
+      </w:r>
+      <w:r>
+        <w:rPr>
+          <w:rFonts w:hint="eastAsia"/>
+        </w:rPr>
+        <w:t>혹은 기록 파일을)</w:t>
+      </w:r>
+    </w:p>
+  </w:comment>
+  <w:comment w:id="10" w:author="multicampus" w:date="2020-10-15T18:31:00Z" w:initials="m">
+    <w:p>
+      <w:pPr>
+        <w:pStyle w:val="ae"/>
+        <w:ind w:firstLine="180"/>
+      </w:pPr>
+      <w:r>
+        <w:rPr>
+          <w:rStyle w:val="ad"/>
+        </w:rPr>
+        <w:annotationRef/>
+      </w:r>
+      <w:r>
+        <w:rPr>
+          <w:rFonts w:hint="eastAsia"/>
+        </w:rPr>
+        <w:t>1. 기부</w:t>
+      </w:r>
+      <w:r>
+        <w:br/>
+      </w:r>
+      <w:r>
+        <w:rPr>
+          <w:rFonts w:hint="eastAsia"/>
+        </w:rPr>
+        <w:t xml:space="preserve">: </w:t>
+      </w:r>
+      <w:r>
+        <w:rPr>
+          <w:rFonts w:hint="eastAsia"/>
+        </w:rPr>
+        <w:t xml:space="preserve">채팅을 통해 </w:t>
+      </w:r>
+      <w:proofErr w:type="spellStart"/>
+      <w:r>
+        <w:rPr>
+          <w:rFonts w:hint="eastAsia"/>
+        </w:rPr>
+        <w:t>런닝메이트들을</w:t>
+      </w:r>
+      <w:proofErr w:type="spellEnd"/>
+      <w:r>
+        <w:rPr>
+          <w:rFonts w:hint="eastAsia"/>
+        </w:rPr>
+        <w:t xml:space="preserve"> 구한 후 동기부여에 도움이 되도록 소액 결제를 하고,</w:t>
+      </w:r>
+      <w:r>
+        <w:t xml:space="preserve"> </w:t>
+      </w:r>
+      <w:r>
+        <w:rPr>
+          <w:rFonts w:hint="eastAsia"/>
+        </w:rPr>
+        <w:t>기부로 이어지는 기능을 구현한다.</w:t>
+      </w:r>
+      <w:r>
+        <w:br/>
+        <w:t xml:space="preserve">2. </w:t>
+      </w:r>
+      <w:r>
+        <w:rPr>
+          <w:rFonts w:hint="eastAsia"/>
+        </w:rPr>
+        <w:t>코치</w:t>
+      </w:r>
+      <w:r>
+        <w:br/>
+      </w:r>
+      <w:r>
+        <w:rPr>
+          <w:rFonts w:hint="eastAsia"/>
+        </w:rPr>
+        <w:t>: 코치 급의 러너들은 음성파일을 올리는 시스템을 구현하고, 다른 러너들은 해당 파일을 결제하는 시스템을 구현한다.</w:t>
+      </w:r>
+      <w:r>
+        <w:t xml:space="preserve"> </w:t>
+      </w:r>
+      <w:r>
+        <w:t>(</w:t>
+      </w:r>
+      <w:r>
+        <w:rPr>
+          <w:rFonts w:hint="eastAsia"/>
+        </w:rPr>
+        <w:t xml:space="preserve">혹은 </w:t>
+      </w:r>
+      <w:bookmarkStart w:id="11" w:name="_GoBack"/>
+      <w:bookmarkEnd w:id="11"/>
+      <w:r>
+        <w:rPr>
+          <w:rFonts w:hint="eastAsia"/>
+        </w:rPr>
+        <w:t>기록을 등록하는 시스템)</w:t>
+      </w:r>
+    </w:p>
+  </w:comment>
+</w:comments>
+</file>
+
+<file path=word/commentsExtended.xml><?xml version="1.0" encoding="utf-8"?>
+<w15:commentsEx xmlns:wpc="http://schemas.microsoft.com/office/word/2010/wordprocessingCanvas" xmlns:cx="http://schemas.microsoft.com/office/drawing/2014/chartex" xmlns:cx1="http://schemas.microsoft.com/office/drawing/2015/9/8/chartex" xmlns:mc="http://schemas.openxmlformats.org/markup-compatibility/2006" xmlns:o="urn:schemas-microsoft-com:office:office" xmlns:r="http://schemas.openxmlformats.org/officeDocument/2006/relationships" xmlns:m="http://schemas.openxmlformats.org/officeDocument/2006/math" xmlns:v="urn:schemas-microsoft-com:vml" xmlns:wp14="http://schemas.microsoft.com/office/word/2010/wordprocessingDrawing" xmlns:wp="http://schemas.openxmlformats.org/drawingml/2006/wordprocessingDrawing" xmlns:w10="urn:schemas-microsoft-com:office:word" xmlns:w="http://schemas.openxmlformats.org/wordprocessingml/2006/main" xmlns:w14="http://schemas.microsoft.com/office/word/2010/wordml" xmlns:w15="http://schemas.microsoft.com/office/word/2012/wordml" xmlns:w16se="http://schemas.microsoft.com/office/word/2015/wordml/symex" xmlns:wpg="http://schemas.microsoft.com/office/word/2010/wordprocessingGroup" xmlns:wpi="http://schemas.microsoft.com/office/word/2010/wordprocessingInk" xmlns:wne="http://schemas.microsoft.com/office/word/2006/wordml" xmlns:wps="http://schemas.microsoft.com/office/word/2010/wordprocessingShape" mc:Ignorable="w14 w15 w16se wp14">
+  <w15:commentEx w15:paraId="33CFEECC" w15:done="0"/>
+  <w15:commentEx w15:paraId="41A8A8B8" w15:done="0"/>
+  <w15:commentEx w15:paraId="05B22840" w15:done="0"/>
+  <w15:commentEx w15:paraId="08774D47" w15:done="0"/>
+</w15:commentsEx>
 </file>
 
 <file path=word/endnotes.xml><?xml version="1.0" encoding="utf-8"?>
@@ -12847,6 +13443,95 @@
     </w:lvl>
   </w:abstractNum>
   <w:abstractNum w:abstractNumId="11" w15:restartNumberingAfterBreak="0">
+    <w:nsid w:val="61624516"/>
+    <w:multiLevelType w:val="hybridMultilevel"/>
+    <w:tmpl w:val="BEDA3708"/>
+    <w:lvl w:ilvl="0" w:tplc="874E4724">
+      <w:start w:val="1"/>
+      <w:numFmt w:val="decimal"/>
+      <w:lvlText w:val="%1."/>
+      <w:lvlJc w:val="left"/>
+      <w:pPr>
+        <w:ind w:left="540" w:hanging="360"/>
+      </w:pPr>
+      <w:rPr>
+        <w:rFonts w:hint="default"/>
+      </w:rPr>
+    </w:lvl>
+    <w:lvl w:ilvl="1" w:tplc="04090019" w:tentative="1">
+      <w:start w:val="1"/>
+      <w:numFmt w:val="upperLetter"/>
+      <w:lvlText w:val="%2."/>
+      <w:lvlJc w:val="left"/>
+      <w:pPr>
+        <w:ind w:left="980" w:hanging="400"/>
+      </w:pPr>
+    </w:lvl>
+    <w:lvl w:ilvl="2" w:tplc="0409001B" w:tentative="1">
+      <w:start w:val="1"/>
+      <w:numFmt w:val="lowerRoman"/>
+      <w:lvlText w:val="%3."/>
+      <w:lvlJc w:val="right"/>
+      <w:pPr>
+        <w:ind w:left="1380" w:hanging="400"/>
+      </w:pPr>
+    </w:lvl>
+    <w:lvl w:ilvl="3" w:tplc="0409000F" w:tentative="1">
+      <w:start w:val="1"/>
+      <w:numFmt w:val="decimal"/>
+      <w:lvlText w:val="%4."/>
+      <w:lvlJc w:val="left"/>
+      <w:pPr>
+        <w:ind w:left="1780" w:hanging="400"/>
+      </w:pPr>
+    </w:lvl>
+    <w:lvl w:ilvl="4" w:tplc="04090019" w:tentative="1">
+      <w:start w:val="1"/>
+      <w:numFmt w:val="upperLetter"/>
+      <w:lvlText w:val="%5."/>
+      <w:lvlJc w:val="left"/>
+      <w:pPr>
+        <w:ind w:left="2180" w:hanging="400"/>
+      </w:pPr>
+    </w:lvl>
+    <w:lvl w:ilvl="5" w:tplc="0409001B" w:tentative="1">
+      <w:start w:val="1"/>
+      <w:numFmt w:val="lowerRoman"/>
+      <w:lvlText w:val="%6."/>
+      <w:lvlJc w:val="right"/>
+      <w:pPr>
+        <w:ind w:left="2580" w:hanging="400"/>
+      </w:pPr>
+    </w:lvl>
+    <w:lvl w:ilvl="6" w:tplc="0409000F" w:tentative="1">
+      <w:start w:val="1"/>
+      <w:numFmt w:val="decimal"/>
+      <w:lvlText w:val="%7."/>
+      <w:lvlJc w:val="left"/>
+      <w:pPr>
+        <w:ind w:left="2980" w:hanging="400"/>
+      </w:pPr>
+    </w:lvl>
+    <w:lvl w:ilvl="7" w:tplc="04090019" w:tentative="1">
+      <w:start w:val="1"/>
+      <w:numFmt w:val="upperLetter"/>
+      <w:lvlText w:val="%8."/>
+      <w:lvlJc w:val="left"/>
+      <w:pPr>
+        <w:ind w:left="3380" w:hanging="400"/>
+      </w:pPr>
+    </w:lvl>
+    <w:lvl w:ilvl="8" w:tplc="0409001B" w:tentative="1">
+      <w:start w:val="1"/>
+      <w:numFmt w:val="lowerRoman"/>
+      <w:lvlText w:val="%9."/>
+      <w:lvlJc w:val="right"/>
+      <w:pPr>
+        <w:ind w:left="3780" w:hanging="400"/>
+      </w:pPr>
+    </w:lvl>
+  </w:abstractNum>
+  <w:abstractNum w:abstractNumId="12" w15:restartNumberingAfterBreak="0">
     <w:nsid w:val="681418D3"/>
     <w:multiLevelType w:val="hybridMultilevel"/>
     <w:tmpl w:val="A3E4D85E"/>
@@ -12935,7 +13620,7 @@
       </w:pPr>
     </w:lvl>
   </w:abstractNum>
-  <w:abstractNum w:abstractNumId="12" w15:restartNumberingAfterBreak="0">
+  <w:abstractNum w:abstractNumId="13" w15:restartNumberingAfterBreak="0">
     <w:nsid w:val="6A477EEE"/>
     <w:multiLevelType w:val="multilevel"/>
     <w:tmpl w:val="A9B2B870"/>
@@ -13046,6 +13731,95 @@
       <w:rPr>
         <w:u w:val="none"/>
       </w:rPr>
+    </w:lvl>
+  </w:abstractNum>
+  <w:abstractNum w:abstractNumId="14" w15:restartNumberingAfterBreak="0">
+    <w:nsid w:val="77B36BFF"/>
+    <w:multiLevelType w:val="hybridMultilevel"/>
+    <w:tmpl w:val="EEC8129A"/>
+    <w:lvl w:ilvl="0" w:tplc="E3442244">
+      <w:start w:val="1"/>
+      <w:numFmt w:val="decimal"/>
+      <w:lvlText w:val="%1."/>
+      <w:lvlJc w:val="left"/>
+      <w:pPr>
+        <w:ind w:left="540" w:hanging="360"/>
+      </w:pPr>
+      <w:rPr>
+        <w:rFonts w:hint="default"/>
+      </w:rPr>
+    </w:lvl>
+    <w:lvl w:ilvl="1" w:tplc="04090019" w:tentative="1">
+      <w:start w:val="1"/>
+      <w:numFmt w:val="upperLetter"/>
+      <w:lvlText w:val="%2."/>
+      <w:lvlJc w:val="left"/>
+      <w:pPr>
+        <w:ind w:left="980" w:hanging="400"/>
+      </w:pPr>
+    </w:lvl>
+    <w:lvl w:ilvl="2" w:tplc="0409001B" w:tentative="1">
+      <w:start w:val="1"/>
+      <w:numFmt w:val="lowerRoman"/>
+      <w:lvlText w:val="%3."/>
+      <w:lvlJc w:val="right"/>
+      <w:pPr>
+        <w:ind w:left="1380" w:hanging="400"/>
+      </w:pPr>
+    </w:lvl>
+    <w:lvl w:ilvl="3" w:tplc="0409000F" w:tentative="1">
+      <w:start w:val="1"/>
+      <w:numFmt w:val="decimal"/>
+      <w:lvlText w:val="%4."/>
+      <w:lvlJc w:val="left"/>
+      <w:pPr>
+        <w:ind w:left="1780" w:hanging="400"/>
+      </w:pPr>
+    </w:lvl>
+    <w:lvl w:ilvl="4" w:tplc="04090019" w:tentative="1">
+      <w:start w:val="1"/>
+      <w:numFmt w:val="upperLetter"/>
+      <w:lvlText w:val="%5."/>
+      <w:lvlJc w:val="left"/>
+      <w:pPr>
+        <w:ind w:left="2180" w:hanging="400"/>
+      </w:pPr>
+    </w:lvl>
+    <w:lvl w:ilvl="5" w:tplc="0409001B" w:tentative="1">
+      <w:start w:val="1"/>
+      <w:numFmt w:val="lowerRoman"/>
+      <w:lvlText w:val="%6."/>
+      <w:lvlJc w:val="right"/>
+      <w:pPr>
+        <w:ind w:left="2580" w:hanging="400"/>
+      </w:pPr>
+    </w:lvl>
+    <w:lvl w:ilvl="6" w:tplc="0409000F" w:tentative="1">
+      <w:start w:val="1"/>
+      <w:numFmt w:val="decimal"/>
+      <w:lvlText w:val="%7."/>
+      <w:lvlJc w:val="left"/>
+      <w:pPr>
+        <w:ind w:left="2980" w:hanging="400"/>
+      </w:pPr>
+    </w:lvl>
+    <w:lvl w:ilvl="7" w:tplc="04090019" w:tentative="1">
+      <w:start w:val="1"/>
+      <w:numFmt w:val="upperLetter"/>
+      <w:lvlText w:val="%8."/>
+      <w:lvlJc w:val="left"/>
+      <w:pPr>
+        <w:ind w:left="3380" w:hanging="400"/>
+      </w:pPr>
+    </w:lvl>
+    <w:lvl w:ilvl="8" w:tplc="0409001B" w:tentative="1">
+      <w:start w:val="1"/>
+      <w:numFmt w:val="lowerRoman"/>
+      <w:lvlText w:val="%9."/>
+      <w:lvlJc w:val="right"/>
+      <w:pPr>
+        <w:ind w:left="3780" w:hanging="400"/>
+      </w:pPr>
     </w:lvl>
   </w:abstractNum>
   <w:num w:numId="1">
@@ -13064,7 +13838,7 @@
     <w:abstractNumId w:val="2"/>
   </w:num>
   <w:num w:numId="6">
-    <w:abstractNumId w:val="11"/>
+    <w:abstractNumId w:val="12"/>
   </w:num>
   <w:num w:numId="7">
     <w:abstractNumId w:val="9"/>
@@ -13115,9 +13889,23 @@
     </w:lvlOverride>
   </w:num>
   <w:num w:numId="14">
-    <w:abstractNumId w:val="12"/>
+    <w:abstractNumId w:val="13"/>
+  </w:num>
+  <w:num w:numId="15">
+    <w:abstractNumId w:val="14"/>
+  </w:num>
+  <w:num w:numId="16">
+    <w:abstractNumId w:val="11"/>
   </w:num>
 </w:numbering>
+</file>
+
+<file path=word/people.xml><?xml version="1.0" encoding="utf-8"?>
+<w15:people xmlns:wpc="http://schemas.microsoft.com/office/word/2010/wordprocessingCanvas" xmlns:cx="http://schemas.microsoft.com/office/drawing/2014/chartex" xmlns:cx1="http://schemas.microsoft.com/office/drawing/2015/9/8/chartex" xmlns:mc="http://schemas.openxmlformats.org/markup-compatibility/2006" xmlns:o="urn:schemas-microsoft-com:office:office" xmlns:r="http://schemas.openxmlformats.org/officeDocument/2006/relationships" xmlns:m="http://schemas.openxmlformats.org/officeDocument/2006/math" xmlns:v="urn:schemas-microsoft-com:vml" xmlns:wp14="http://schemas.microsoft.com/office/word/2010/wordprocessingDrawing" xmlns:wp="http://schemas.openxmlformats.org/drawingml/2006/wordprocessingDrawing" xmlns:w10="urn:schemas-microsoft-com:office:word" xmlns:w="http://schemas.openxmlformats.org/wordprocessingml/2006/main" xmlns:w14="http://schemas.microsoft.com/office/word/2010/wordml" xmlns:w15="http://schemas.microsoft.com/office/word/2012/wordml" xmlns:w16se="http://schemas.microsoft.com/office/word/2015/wordml/symex" xmlns:wpg="http://schemas.microsoft.com/office/word/2010/wordprocessingGroup" xmlns:wpi="http://schemas.microsoft.com/office/word/2010/wordprocessingInk" xmlns:wne="http://schemas.microsoft.com/office/word/2006/wordml" xmlns:wps="http://schemas.microsoft.com/office/word/2010/wordprocessingShape" mc:Ignorable="w14 w15 w16se wp14">
+  <w15:person w15:author="multicampus">
+    <w15:presenceInfo w15:providerId="Windows Live" w15:userId="3bb1be9288c89f34"/>
+  </w15:person>
+</w15:people>
 </file>
 
 <file path=word/styles.xml><?xml version="1.0" encoding="utf-8"?>
@@ -14519,6 +15307,68 @@
       </w:tcPr>
     </w:tblStylePr>
   </w:style>
+  <w:style w:type="character" w:styleId="ad">
+    <w:name w:val="annotation reference"/>
+    <w:basedOn w:val="a0"/>
+    <w:uiPriority w:val="99"/>
+    <w:semiHidden/>
+    <w:unhideWhenUsed/>
+    <w:rsid w:val="001856CB"/>
+    <w:rPr>
+      <w:sz w:val="18"/>
+      <w:szCs w:val="18"/>
+    </w:rPr>
+  </w:style>
+  <w:style w:type="paragraph" w:styleId="ae">
+    <w:name w:val="annotation text"/>
+    <w:basedOn w:val="a"/>
+    <w:link w:val="Char4"/>
+    <w:uiPriority w:val="99"/>
+    <w:semiHidden/>
+    <w:unhideWhenUsed/>
+    <w:rsid w:val="001856CB"/>
+    <w:pPr>
+      <w:jc w:val="left"/>
+    </w:pPr>
+  </w:style>
+  <w:style w:type="character" w:customStyle="1" w:styleId="Char4">
+    <w:name w:val="메모 텍스트 Char"/>
+    <w:basedOn w:val="a0"/>
+    <w:link w:val="ae"/>
+    <w:uiPriority w:val="99"/>
+    <w:semiHidden/>
+    <w:rsid w:val="001856CB"/>
+    <w:rPr>
+      <w:sz w:val="22"/>
+    </w:rPr>
+  </w:style>
+  <w:style w:type="paragraph" w:styleId="af">
+    <w:name w:val="annotation subject"/>
+    <w:basedOn w:val="ae"/>
+    <w:next w:val="ae"/>
+    <w:link w:val="Char5"/>
+    <w:uiPriority w:val="99"/>
+    <w:semiHidden/>
+    <w:unhideWhenUsed/>
+    <w:rsid w:val="001856CB"/>
+    <w:rPr>
+      <w:b/>
+      <w:bCs/>
+    </w:rPr>
+  </w:style>
+  <w:style w:type="character" w:customStyle="1" w:styleId="Char5">
+    <w:name w:val="메모 주제 Char"/>
+    <w:basedOn w:val="Char4"/>
+    <w:link w:val="af"/>
+    <w:uiPriority w:val="99"/>
+    <w:semiHidden/>
+    <w:rsid w:val="001856CB"/>
+    <w:rPr>
+      <w:b/>
+      <w:bCs/>
+      <w:sz w:val="22"/>
+    </w:rPr>
+  </w:style>
 </w:styles>
 </file>
 

</xml_diff>